<commit_message>
most of the changes after meeting friday
</commit_message>
<xml_diff>
--- a/docs/Music from Oberlinweb.docx
+++ b/docs/Music from Oberlinweb.docx
@@ -77,7 +77,19 @@
         <w:rPr>
           <w:sz w:val="32"/>
         </w:rPr>
-        <w:t xml:space="preserve">They were mostly masters of unreleased LPs professionally recorded in the late 1970’s. </w:t>
+        <w:t>They were mostly masters of unreleased LPs professio</w:t>
+      </w:r>
+      <w:r>
+        <w:rPr>
+          <w:sz w:val="32"/>
+        </w:rPr>
+        <w:t>nally recorded in the late 1970</w:t>
+      </w:r>
+      <w:r>
+        <w:rPr>
+          <w:sz w:val="32"/>
+        </w:rPr>
+        <w:t xml:space="preserve">s. </w:t>
       </w:r>
       <w:r>
         <w:rPr>
@@ -97,7 +109,37 @@
         <w:rPr>
           <w:sz w:val="32"/>
         </w:rPr>
-        <w:t xml:space="preserve"> using modern technology, but the audio files in this collection are at various levels of outdated sound. Some are from live performances, some are from CDs made directly from an LP, some are masters of unreleased albums made with 1970’s </w:t>
+        <w:t xml:space="preserve"> using modern technology, but the audio files in this collection are at various levels of outdated sound. Some are from live performances, some are fr</w:t>
+      </w:r>
+      <w:r>
+        <w:rPr>
+          <w:sz w:val="32"/>
+        </w:rPr>
+        <w:t>om CDs made directly from an LP</w:t>
+      </w:r>
+      <w:r>
+        <w:rPr>
+          <w:sz w:val="32"/>
+        </w:rPr>
+        <w:t>,</w:t>
+      </w:r>
+      <w:r>
+        <w:rPr>
+          <w:sz w:val="32"/>
+        </w:rPr>
+        <w:t xml:space="preserve"> and</w:t>
+      </w:r>
+      <w:r>
+        <w:rPr>
+          <w:sz w:val="32"/>
+        </w:rPr>
+        <w:t xml:space="preserve"> some are masters of u</w:t>
+      </w:r>
+      <w:r>
+        <w:rPr>
+          <w:sz w:val="32"/>
+        </w:rPr>
+        <w:t xml:space="preserve">nreleased albums made with 1970s </w:t>
       </w:r>
       <w:proofErr w:type="gramStart"/>
       <w:r>
@@ -111,7 +153,7 @@
         <w:rPr>
           <w:sz w:val="32"/>
         </w:rPr>
-        <w:t xml:space="preserve"> sound techniques.</w:t>
+        <w:t xml:space="preserve"> sound technology.</w:t>
       </w:r>
       <w:r>
         <w:rPr>
@@ -145,7 +187,7 @@
                         </a:stretch>
                       </pic:blipFill>
                     </ve:Choice>
-                    <ve:Fallback xmlns:pic="http://schemas.openxmlformats.org/drawingml/2006/picture" xmlns:a="http://schemas.openxmlformats.org/drawingml/2006/main" xmlns:wne="http://schemas.microsoft.com/office/word/2006/wordml" xmlns:w="http://schemas.openxmlformats.org/wordprocessingml/2006/main" xmlns:w10="urn:schemas-microsoft-com:office:word" xmlns:wp="http://schemas.openxmlformats.org/drawingml/2006/wordprocessingDrawing" xmlns:v="urn:schemas-microsoft-com:vml" xmlns:m="http://schemas.openxmlformats.org/officeDocument/2006/math" xmlns:r="http://schemas.openxmlformats.org/officeDocument/2006/relationships" xmlns:o="urn:schemas-microsoft-com:office:office" xmlns:mv="urn:schemas-microsoft-com:mac:vml" xmlns:ve="http://schemas.openxmlformats.org/markup-compatibility/2006" xmlns:mo="http://schemas.microsoft.com/office/mac/office/2008/main" xmlns="">
+                    <ve:Fallback xmlns:pic="http://schemas.openxmlformats.org/drawingml/2006/picture" xmlns:a="http://schemas.openxmlformats.org/drawingml/2006/main" xmlns:wne="http://schemas.microsoft.com/office/word/2006/wordml" xmlns:w="http://schemas.openxmlformats.org/wordprocessingml/2006/main" xmlns:w10="urn:schemas-microsoft-com:office:word" xmlns:wp="http://schemas.openxmlformats.org/drawingml/2006/wordprocessingDrawing" xmlns:v="urn:schemas-microsoft-com:vml" xmlns:m="http://schemas.openxmlformats.org/officeDocument/2006/math" xmlns:r="http://schemas.openxmlformats.org/officeDocument/2006/relationships" xmlns:o="urn:schemas-microsoft-com:office:office" xmlns:mv="urn:schemas-microsoft-com:mac:vml" xmlns:ve="http://schemas.openxmlformats.org/markup-compatibility/2006" xmlns:mo="http://schemas.microsoft.com/office/mac/office/2008/main" xmlns="" xmlns:ma="http://schemas.microsoft.com/office/mac/drawingml/2008/main">
                       <pic:blipFill>
                         <a:blip r:embed="rId5"/>
                         <a:srcRect/>
@@ -197,16 +239,20 @@
           <w:sz w:val="32"/>
         </w:rPr>
         <w:tab/>
-        <w:t xml:space="preserve">The order is by national musical </w:t>
-      </w:r>
-      <w:proofErr w:type="gramStart"/>
-      <w:r>
-        <w:rPr>
-          <w:sz w:val="32"/>
-        </w:rPr>
-        <w:t>styles</w:t>
-      </w:r>
-      <w:proofErr w:type="gramEnd"/>
+        <w:t xml:space="preserve">The music has been grouped </w:t>
+      </w:r>
+      <w:r>
+        <w:rPr>
+          <w:sz w:val="32"/>
+        </w:rPr>
+        <w:t>by national musical styles</w:t>
+      </w:r>
+      <w:r>
+        <w:rPr>
+          <w:sz w:val="32"/>
+        </w:rPr>
+        <w:t>,</w:t>
+      </w:r>
       <w:r>
         <w:rPr>
           <w:sz w:val="32"/>
@@ -237,7 +283,31 @@
         <w:rPr>
           <w:sz w:val="32"/>
         </w:rPr>
-        <w:t xml:space="preserve"> and the other BPI faculty have continually stressed. Within the groups the music is somewhat chronological which is another important aspect of appreciating the varying styles. Most of the</w:t>
+        <w:t xml:space="preserve"> and the other BPI faculty have continually stressed. Within the groups</w:t>
+      </w:r>
+      <w:r>
+        <w:rPr>
+          <w:sz w:val="32"/>
+        </w:rPr>
+        <w:t>,</w:t>
+      </w:r>
+      <w:r>
+        <w:rPr>
+          <w:sz w:val="32"/>
+        </w:rPr>
+        <w:t xml:space="preserve"> the music is somewhat chronological</w:t>
+      </w:r>
+      <w:r>
+        <w:rPr>
+          <w:sz w:val="32"/>
+        </w:rPr>
+        <w:t>,</w:t>
+      </w:r>
+      <w:r>
+        <w:rPr>
+          <w:sz w:val="32"/>
+        </w:rPr>
+        <w:t xml:space="preserve"> which is another important aspect of appreciating the varying styles. Most of the</w:t>
       </w:r>
       <w:r>
         <w:rPr>
@@ -255,7 +325,19 @@
         <w:rPr>
           <w:sz w:val="32"/>
         </w:rPr>
-        <w:t>nce Institute but there are also albums from the Oberlin Consort of Viols, The Cleveland Baroque Soloists, and others related to Oberlin.</w:t>
+        <w:t>nce Institute</w:t>
+      </w:r>
+      <w:r>
+        <w:rPr>
+          <w:sz w:val="32"/>
+        </w:rPr>
+        <w:t>,</w:t>
+      </w:r>
+      <w:r>
+        <w:rPr>
+          <w:sz w:val="32"/>
+        </w:rPr>
+        <w:t xml:space="preserve"> but there are also albums from the Oberlin Consort of Viols, The Cleveland Baroque Soloists, and others related to Oberlin.</w:t>
       </w:r>
     </w:p>
     <w:p>
@@ -269,7 +351,19 @@
           <w:sz w:val="32"/>
         </w:rPr>
         <w:tab/>
-        <w:t xml:space="preserve">The live performances, including the very first piece played at BPI are a reminder that </w:t>
+        <w:t>The live performances, including the very first piece played at BPI</w:t>
+      </w:r>
+      <w:r>
+        <w:rPr>
+          <w:sz w:val="32"/>
+        </w:rPr>
+        <w:t>,</w:t>
+      </w:r>
+      <w:r>
+        <w:rPr>
+          <w:sz w:val="32"/>
+        </w:rPr>
+        <w:t xml:space="preserve"> are a reminder that </w:t>
       </w:r>
       <w:r>
         <w:rPr>

</xml_diff>